<commit_message>
Leveling up bonuses are written
</commit_message>
<xml_diff>
--- a/SupersNew/leveling.docx
+++ b/SupersNew/leveling.docx
@@ -560,7 +560,6 @@
         </w:rPr>
         <w:t xml:space="preserve">Every </w:t>
       </w:r>
-      <w:proofErr w:type="gramStart"/>
       <w:r>
         <w:rPr>
           <w:rFonts w:ascii="Abadi" w:hAnsi="Abadi"/>
@@ -568,9 +567,10 @@
           <w:sz w:val="20"/>
           <w:szCs w:val="24"/>
         </w:rPr>
-        <w:t>three level</w:t>
-      </w:r>
-      <w:proofErr w:type="gramEnd"/>
+        <w:t>three-level</w:t>
+      </w:r>
+      <w:bookmarkStart w:id="0" w:name="_GoBack"/>
+      <w:bookmarkEnd w:id="0"/>
       <w:r>
         <w:rPr>
           <w:rFonts w:ascii="Abadi" w:hAnsi="Abadi"/>
@@ -1329,7 +1329,7 @@
           <w:rFonts w:ascii="Abadi" w:hAnsi="Abadi"/>
           <w:sz w:val="20"/>
         </w:rPr>
-        <w:t>Damage – Rookie</w:t>
+        <w:t>Block – Rookie</w:t>
       </w:r>
     </w:p>
     <w:p>
@@ -1349,18 +1349,665 @@
           <w:rFonts w:ascii="Abadi" w:hAnsi="Abadi"/>
           <w:sz w:val="20"/>
         </w:rPr>
-        <w:t>???</w:t>
-      </w:r>
-      <w:bookmarkStart w:id="0" w:name="_GoBack"/>
-      <w:bookmarkEnd w:id="0"/>
-    </w:p>
-    <w:p>
-      <w:pPr>
-        <w:rPr>
-          <w:rFonts w:ascii="Abadi" w:hAnsi="Abadi"/>
-          <w:sz w:val="20"/>
-        </w:rPr>
-      </w:pPr>
+        <w:t>Dodge -- Rookie</w:t>
+      </w:r>
+    </w:p>
+    <w:p>
+      <w:pPr>
+        <w:pStyle w:val="ListParagraph"/>
+        <w:numPr>
+          <w:ilvl w:val="1"/>
+          <w:numId w:val="3"/>
+        </w:numPr>
+        <w:rPr>
+          <w:rFonts w:ascii="Abadi" w:hAnsi="Abadi"/>
+          <w:sz w:val="20"/>
+        </w:rPr>
+      </w:pPr>
+      <w:r>
+        <w:rPr>
+          <w:rFonts w:ascii="Abadi" w:hAnsi="Abadi"/>
+          <w:sz w:val="20"/>
+        </w:rPr>
+        <w:t>Damage – Rookie</w:t>
+      </w:r>
+    </w:p>
+    <w:p>
+      <w:pPr>
+        <w:pStyle w:val="ListParagraph"/>
+        <w:numPr>
+          <w:ilvl w:val="1"/>
+          <w:numId w:val="3"/>
+        </w:numPr>
+        <w:rPr>
+          <w:rFonts w:ascii="Abadi" w:hAnsi="Abadi"/>
+          <w:sz w:val="20"/>
+        </w:rPr>
+      </w:pPr>
+      <w:r>
+        <w:rPr>
+          <w:rFonts w:ascii="Abadi" w:hAnsi="Abadi"/>
+          <w:sz w:val="20"/>
+        </w:rPr>
+        <w:t>Resist – Rookie</w:t>
+      </w:r>
+    </w:p>
+    <w:p>
+      <w:pPr>
+        <w:rPr>
+          <w:rFonts w:ascii="Abadi" w:hAnsi="Abadi"/>
+          <w:sz w:val="20"/>
+        </w:rPr>
+      </w:pPr>
+    </w:p>
+    <w:p>
+      <w:pPr>
+        <w:rPr>
+          <w:rFonts w:ascii="Abadi" w:hAnsi="Abadi"/>
+          <w:sz w:val="20"/>
+        </w:rPr>
+      </w:pPr>
+      <w:r>
+        <w:rPr>
+          <w:rFonts w:ascii="Abadi" w:hAnsi="Abadi"/>
+          <w:b/>
+          <w:sz w:val="20"/>
+        </w:rPr>
+        <w:t>Level Up Bonuses</w:t>
+      </w:r>
+    </w:p>
+    <w:p>
+      <w:pPr>
+        <w:jc w:val="both"/>
+        <w:rPr>
+          <w:rFonts w:ascii="Abadi" w:hAnsi="Abadi"/>
+          <w:sz w:val="20"/>
+        </w:rPr>
+      </w:pPr>
+      <w:r>
+        <w:rPr>
+          <w:rFonts w:ascii="Abadi" w:hAnsi="Abadi"/>
+          <w:sz w:val="20"/>
+        </w:rPr>
+        <w:t xml:space="preserve">In addition to your power points, you get a single </w:t>
+      </w:r>
+      <w:r>
+        <w:rPr>
+          <w:rFonts w:ascii="Abadi" w:hAnsi="Abadi"/>
+          <w:b/>
+          <w:i/>
+          <w:sz w:val="20"/>
+        </w:rPr>
+        <w:t>Level Up Bonus</w:t>
+      </w:r>
+      <w:r>
+        <w:rPr>
+          <w:rFonts w:ascii="Abadi" w:hAnsi="Abadi"/>
+          <w:sz w:val="20"/>
+        </w:rPr>
+        <w:t xml:space="preserve"> with each level. You choose this bonus from the following list. When you choose a bonus, you get all the benefits listed under that bonus.</w:t>
+      </w:r>
+    </w:p>
+    <w:p>
+      <w:pPr>
+        <w:pStyle w:val="ListParagraph"/>
+        <w:numPr>
+          <w:ilvl w:val="0"/>
+          <w:numId w:val="4"/>
+        </w:numPr>
+        <w:jc w:val="both"/>
+        <w:rPr>
+          <w:rFonts w:ascii="Abadi" w:hAnsi="Abadi"/>
+          <w:sz w:val="20"/>
+        </w:rPr>
+      </w:pPr>
+      <w:r>
+        <w:rPr>
+          <w:rFonts w:ascii="Abadi" w:hAnsi="Abadi"/>
+          <w:sz w:val="20"/>
+        </w:rPr>
+        <w:t>Combat Training</w:t>
+      </w:r>
+    </w:p>
+    <w:p>
+      <w:pPr>
+        <w:pStyle w:val="ListParagraph"/>
+        <w:numPr>
+          <w:ilvl w:val="1"/>
+          <w:numId w:val="4"/>
+        </w:numPr>
+        <w:jc w:val="both"/>
+        <w:rPr>
+          <w:rFonts w:ascii="Abadi" w:hAnsi="Abadi"/>
+          <w:sz w:val="20"/>
+        </w:rPr>
+      </w:pPr>
+      <w:r>
+        <w:rPr>
+          <w:rFonts w:ascii="Abadi" w:hAnsi="Abadi"/>
+          <w:sz w:val="20"/>
+        </w:rPr>
+        <w:t>Choose two</w:t>
+      </w:r>
+      <w:r>
+        <w:rPr>
+          <w:rFonts w:ascii="Abadi" w:hAnsi="Abadi"/>
+          <w:sz w:val="20"/>
+        </w:rPr>
+        <w:t xml:space="preserve"> combat skills </w:t>
+      </w:r>
+      <w:r>
+        <w:rPr>
+          <w:rFonts w:ascii="Abadi" w:hAnsi="Abadi"/>
+          <w:sz w:val="20"/>
+        </w:rPr>
+        <w:t xml:space="preserve">to </w:t>
+      </w:r>
+      <w:r>
+        <w:rPr>
+          <w:rFonts w:ascii="Abadi" w:hAnsi="Abadi"/>
+          <w:sz w:val="20"/>
+        </w:rPr>
+        <w:t>increase by 1</w:t>
+      </w:r>
+    </w:p>
+    <w:p>
+      <w:pPr>
+        <w:pStyle w:val="ListParagraph"/>
+        <w:numPr>
+          <w:ilvl w:val="1"/>
+          <w:numId w:val="4"/>
+        </w:numPr>
+        <w:jc w:val="both"/>
+        <w:rPr>
+          <w:rFonts w:ascii="Abadi" w:hAnsi="Abadi"/>
+          <w:sz w:val="20"/>
+        </w:rPr>
+      </w:pPr>
+      <w:r>
+        <w:rPr>
+          <w:rFonts w:ascii="Abadi" w:hAnsi="Abadi"/>
+          <w:sz w:val="20"/>
+        </w:rPr>
+        <w:t>Hit Points +2</w:t>
+      </w:r>
+    </w:p>
+    <w:p>
+      <w:pPr>
+        <w:pStyle w:val="ListParagraph"/>
+        <w:numPr>
+          <w:ilvl w:val="0"/>
+          <w:numId w:val="4"/>
+        </w:numPr>
+        <w:jc w:val="both"/>
+        <w:rPr>
+          <w:rFonts w:ascii="Abadi" w:hAnsi="Abadi"/>
+          <w:sz w:val="20"/>
+        </w:rPr>
+      </w:pPr>
+      <w:r>
+        <w:rPr>
+          <w:rFonts w:ascii="Abadi" w:hAnsi="Abadi"/>
+          <w:sz w:val="20"/>
+        </w:rPr>
+        <w:t>Conditioning</w:t>
+      </w:r>
+    </w:p>
+    <w:p>
+      <w:pPr>
+        <w:pStyle w:val="ListParagraph"/>
+        <w:numPr>
+          <w:ilvl w:val="1"/>
+          <w:numId w:val="4"/>
+        </w:numPr>
+        <w:jc w:val="both"/>
+        <w:rPr>
+          <w:rFonts w:ascii="Abadi" w:hAnsi="Abadi"/>
+          <w:sz w:val="20"/>
+        </w:rPr>
+      </w:pPr>
+      <w:r>
+        <w:rPr>
+          <w:rFonts w:ascii="Abadi" w:hAnsi="Abadi"/>
+          <w:sz w:val="20"/>
+        </w:rPr>
+        <w:t>Choose one stat to increase by 1</w:t>
+      </w:r>
+    </w:p>
+    <w:p>
+      <w:pPr>
+        <w:pStyle w:val="ListParagraph"/>
+        <w:numPr>
+          <w:ilvl w:val="1"/>
+          <w:numId w:val="4"/>
+        </w:numPr>
+        <w:jc w:val="both"/>
+        <w:rPr>
+          <w:rFonts w:ascii="Abadi" w:hAnsi="Abadi"/>
+          <w:sz w:val="20"/>
+        </w:rPr>
+      </w:pPr>
+      <w:r>
+        <w:rPr>
+          <w:rFonts w:ascii="Abadi" w:hAnsi="Abadi"/>
+          <w:sz w:val="20"/>
+        </w:rPr>
+        <w:t>One random stat increases by 1</w:t>
+      </w:r>
+    </w:p>
+    <w:p>
+      <w:pPr>
+        <w:pStyle w:val="ListParagraph"/>
+        <w:numPr>
+          <w:ilvl w:val="1"/>
+          <w:numId w:val="4"/>
+        </w:numPr>
+        <w:jc w:val="both"/>
+        <w:rPr>
+          <w:rFonts w:ascii="Abadi" w:hAnsi="Abadi"/>
+          <w:sz w:val="20"/>
+        </w:rPr>
+      </w:pPr>
+      <w:r>
+        <w:rPr>
+          <w:rFonts w:ascii="Abadi" w:hAnsi="Abadi"/>
+          <w:sz w:val="20"/>
+        </w:rPr>
+        <w:t>Hit Points +1</w:t>
+      </w:r>
+    </w:p>
+    <w:p>
+      <w:pPr>
+        <w:pStyle w:val="ListParagraph"/>
+        <w:numPr>
+          <w:ilvl w:val="0"/>
+          <w:numId w:val="4"/>
+        </w:numPr>
+        <w:jc w:val="both"/>
+        <w:rPr>
+          <w:rFonts w:ascii="Abadi" w:hAnsi="Abadi"/>
+          <w:sz w:val="20"/>
+        </w:rPr>
+      </w:pPr>
+      <w:r>
+        <w:rPr>
+          <w:rFonts w:ascii="Abadi" w:hAnsi="Abadi"/>
+          <w:sz w:val="20"/>
+        </w:rPr>
+        <w:t>Endurance</w:t>
+      </w:r>
+    </w:p>
+    <w:p>
+      <w:pPr>
+        <w:pStyle w:val="ListParagraph"/>
+        <w:numPr>
+          <w:ilvl w:val="1"/>
+          <w:numId w:val="4"/>
+        </w:numPr>
+        <w:jc w:val="both"/>
+        <w:rPr>
+          <w:rFonts w:ascii="Abadi" w:hAnsi="Abadi"/>
+          <w:sz w:val="20"/>
+        </w:rPr>
+      </w:pPr>
+      <w:r>
+        <w:rPr>
+          <w:rFonts w:ascii="Abadi" w:hAnsi="Abadi"/>
+          <w:sz w:val="20"/>
+        </w:rPr>
+        <w:t>Gain 1 Energy</w:t>
+      </w:r>
+    </w:p>
+    <w:p>
+      <w:pPr>
+        <w:pStyle w:val="ListParagraph"/>
+        <w:numPr>
+          <w:ilvl w:val="1"/>
+          <w:numId w:val="4"/>
+        </w:numPr>
+        <w:jc w:val="both"/>
+        <w:rPr>
+          <w:rFonts w:ascii="Abadi" w:hAnsi="Abadi"/>
+          <w:sz w:val="20"/>
+        </w:rPr>
+      </w:pPr>
+      <w:r>
+        <w:rPr>
+          <w:rFonts w:ascii="Abadi" w:hAnsi="Abadi"/>
+          <w:sz w:val="20"/>
+        </w:rPr>
+        <w:t>Note: This is available at Journeyman tier and higher</w:t>
+      </w:r>
+    </w:p>
+    <w:p>
+      <w:pPr>
+        <w:pStyle w:val="ListParagraph"/>
+        <w:numPr>
+          <w:ilvl w:val="1"/>
+          <w:numId w:val="4"/>
+        </w:numPr>
+        <w:jc w:val="both"/>
+        <w:rPr>
+          <w:rFonts w:ascii="Abadi" w:hAnsi="Abadi"/>
+          <w:sz w:val="20"/>
+        </w:rPr>
+      </w:pPr>
+      <w:r>
+        <w:rPr>
+          <w:rFonts w:ascii="Abadi" w:hAnsi="Abadi"/>
+          <w:sz w:val="20"/>
+        </w:rPr>
+        <w:t>Note: You can only gain one Energy per hero tier</w:t>
+      </w:r>
+    </w:p>
+    <w:p>
+      <w:pPr>
+        <w:pStyle w:val="ListParagraph"/>
+        <w:numPr>
+          <w:ilvl w:val="0"/>
+          <w:numId w:val="4"/>
+        </w:numPr>
+        <w:jc w:val="both"/>
+        <w:rPr>
+          <w:rFonts w:ascii="Abadi" w:hAnsi="Abadi"/>
+          <w:sz w:val="20"/>
+        </w:rPr>
+      </w:pPr>
+      <w:r>
+        <w:rPr>
+          <w:rFonts w:ascii="Abadi" w:hAnsi="Abadi"/>
+          <w:sz w:val="20"/>
+        </w:rPr>
+        <w:t>Power Discovery</w:t>
+      </w:r>
+    </w:p>
+    <w:p>
+      <w:pPr>
+        <w:pStyle w:val="ListParagraph"/>
+        <w:numPr>
+          <w:ilvl w:val="1"/>
+          <w:numId w:val="4"/>
+        </w:numPr>
+        <w:jc w:val="both"/>
+        <w:rPr>
+          <w:rFonts w:ascii="Abadi" w:hAnsi="Abadi"/>
+          <w:sz w:val="20"/>
+        </w:rPr>
+      </w:pPr>
+      <w:r>
+        <w:rPr>
+          <w:rFonts w:ascii="Abadi" w:hAnsi="Abadi"/>
+          <w:sz w:val="20"/>
+        </w:rPr>
+        <w:t>Unlock</w:t>
+      </w:r>
+      <w:r>
+        <w:rPr>
+          <w:rFonts w:ascii="Abadi" w:hAnsi="Abadi"/>
+          <w:sz w:val="20"/>
+        </w:rPr>
+        <w:t xml:space="preserve"> a new power set from which to purchase</w:t>
+      </w:r>
+    </w:p>
+    <w:p>
+      <w:pPr>
+        <w:pStyle w:val="ListParagraph"/>
+        <w:numPr>
+          <w:ilvl w:val="1"/>
+          <w:numId w:val="4"/>
+        </w:numPr>
+        <w:jc w:val="both"/>
+        <w:rPr>
+          <w:rFonts w:ascii="Abadi" w:hAnsi="Abadi"/>
+          <w:sz w:val="20"/>
+        </w:rPr>
+      </w:pPr>
+      <w:r>
+        <w:rPr>
+          <w:rFonts w:ascii="Abadi" w:hAnsi="Abadi"/>
+          <w:sz w:val="20"/>
+        </w:rPr>
+        <w:t>Note: This is available at Rookie tier and higher</w:t>
+      </w:r>
+    </w:p>
+    <w:p>
+      <w:pPr>
+        <w:pStyle w:val="ListParagraph"/>
+        <w:numPr>
+          <w:ilvl w:val="0"/>
+          <w:numId w:val="4"/>
+        </w:numPr>
+        <w:jc w:val="both"/>
+        <w:rPr>
+          <w:rFonts w:ascii="Abadi" w:hAnsi="Abadi"/>
+          <w:sz w:val="20"/>
+        </w:rPr>
+      </w:pPr>
+      <w:r>
+        <w:rPr>
+          <w:rFonts w:ascii="Abadi" w:hAnsi="Abadi"/>
+          <w:sz w:val="20"/>
+        </w:rPr>
+        <w:t>Power Focus</w:t>
+      </w:r>
+    </w:p>
+    <w:p>
+      <w:pPr>
+        <w:pStyle w:val="ListParagraph"/>
+        <w:numPr>
+          <w:ilvl w:val="1"/>
+          <w:numId w:val="4"/>
+        </w:numPr>
+        <w:jc w:val="both"/>
+        <w:rPr>
+          <w:rFonts w:ascii="Abadi" w:hAnsi="Abadi"/>
+          <w:sz w:val="20"/>
+        </w:rPr>
+      </w:pPr>
+      <w:r>
+        <w:rPr>
+          <w:rFonts w:ascii="Abadi" w:hAnsi="Abadi"/>
+          <w:sz w:val="20"/>
+        </w:rPr>
+        <w:t>Power Points +10</w:t>
+      </w:r>
+    </w:p>
+    <w:p>
+      <w:pPr>
+        <w:pStyle w:val="ListParagraph"/>
+        <w:numPr>
+          <w:ilvl w:val="0"/>
+          <w:numId w:val="4"/>
+        </w:numPr>
+        <w:jc w:val="both"/>
+        <w:rPr>
+          <w:rFonts w:ascii="Abadi" w:hAnsi="Abadi"/>
+          <w:sz w:val="20"/>
+        </w:rPr>
+      </w:pPr>
+      <w:r>
+        <w:rPr>
+          <w:rFonts w:ascii="Abadi" w:hAnsi="Abadi"/>
+          <w:sz w:val="20"/>
+        </w:rPr>
+        <w:lastRenderedPageBreak/>
+        <w:t>Skills Practice</w:t>
+      </w:r>
+    </w:p>
+    <w:p>
+      <w:pPr>
+        <w:pStyle w:val="ListParagraph"/>
+        <w:numPr>
+          <w:ilvl w:val="1"/>
+          <w:numId w:val="4"/>
+        </w:numPr>
+        <w:jc w:val="both"/>
+        <w:rPr>
+          <w:rFonts w:ascii="Abadi" w:hAnsi="Abadi"/>
+          <w:sz w:val="20"/>
+        </w:rPr>
+      </w:pPr>
+      <w:r>
+        <w:rPr>
+          <w:rFonts w:ascii="Abadi" w:hAnsi="Abadi"/>
+          <w:sz w:val="20"/>
+        </w:rPr>
+        <w:t>All proficiencies +2</w:t>
+      </w:r>
+    </w:p>
+    <w:p>
+      <w:pPr>
+        <w:pStyle w:val="ListParagraph"/>
+        <w:numPr>
+          <w:ilvl w:val="1"/>
+          <w:numId w:val="4"/>
+        </w:numPr>
+        <w:jc w:val="both"/>
+        <w:rPr>
+          <w:rFonts w:ascii="Abadi" w:hAnsi="Abadi"/>
+          <w:sz w:val="20"/>
+        </w:rPr>
+      </w:pPr>
+      <w:r>
+        <w:rPr>
+          <w:rFonts w:ascii="Abadi" w:hAnsi="Abadi"/>
+          <w:sz w:val="20"/>
+        </w:rPr>
+        <w:t>Hit Points +</w:t>
+      </w:r>
+      <w:r>
+        <w:rPr>
+          <w:rFonts w:ascii="Abadi" w:hAnsi="Abadi"/>
+          <w:sz w:val="20"/>
+        </w:rPr>
+        <w:t>2</w:t>
+      </w:r>
+    </w:p>
+    <w:p>
+      <w:pPr>
+        <w:pStyle w:val="ListParagraph"/>
+        <w:numPr>
+          <w:ilvl w:val="0"/>
+          <w:numId w:val="4"/>
+        </w:numPr>
+        <w:jc w:val="both"/>
+        <w:rPr>
+          <w:rFonts w:ascii="Abadi" w:hAnsi="Abadi"/>
+          <w:sz w:val="20"/>
+        </w:rPr>
+      </w:pPr>
+      <w:r>
+        <w:rPr>
+          <w:rFonts w:ascii="Abadi" w:hAnsi="Abadi"/>
+          <w:sz w:val="20"/>
+        </w:rPr>
+        <w:t>Super Stat Discovery</w:t>
+      </w:r>
+    </w:p>
+    <w:p>
+      <w:pPr>
+        <w:pStyle w:val="ListParagraph"/>
+        <w:numPr>
+          <w:ilvl w:val="1"/>
+          <w:numId w:val="4"/>
+        </w:numPr>
+        <w:jc w:val="both"/>
+        <w:rPr>
+          <w:rFonts w:ascii="Abadi" w:hAnsi="Abadi"/>
+          <w:sz w:val="20"/>
+        </w:rPr>
+      </w:pPr>
+      <w:r>
+        <w:rPr>
+          <w:rFonts w:ascii="Abadi" w:hAnsi="Abadi"/>
+          <w:sz w:val="20"/>
+        </w:rPr>
+        <w:t>Choose a new super stat</w:t>
+      </w:r>
+    </w:p>
+    <w:p>
+      <w:pPr>
+        <w:pStyle w:val="ListParagraph"/>
+        <w:numPr>
+          <w:ilvl w:val="2"/>
+          <w:numId w:val="4"/>
+        </w:numPr>
+        <w:jc w:val="both"/>
+        <w:rPr>
+          <w:rFonts w:ascii="Abadi" w:hAnsi="Abadi"/>
+          <w:sz w:val="20"/>
+        </w:rPr>
+      </w:pPr>
+      <w:r>
+        <w:rPr>
+          <w:rFonts w:ascii="Abadi" w:hAnsi="Abadi"/>
+          <w:sz w:val="20"/>
+        </w:rPr>
+        <w:t>Depending on if you already have a super stat this will be primary or secondary</w:t>
+      </w:r>
+    </w:p>
+    <w:p>
+      <w:pPr>
+        <w:pStyle w:val="ListParagraph"/>
+        <w:numPr>
+          <w:ilvl w:val="1"/>
+          <w:numId w:val="4"/>
+        </w:numPr>
+        <w:jc w:val="both"/>
+        <w:rPr>
+          <w:rFonts w:ascii="Abadi" w:hAnsi="Abadi"/>
+          <w:sz w:val="20"/>
+        </w:rPr>
+      </w:pPr>
+      <w:r>
+        <w:rPr>
+          <w:rFonts w:ascii="Abadi" w:hAnsi="Abadi"/>
+          <w:sz w:val="20"/>
+        </w:rPr>
+        <w:t>Note: You can only get one super stat per hero tier</w:t>
+      </w:r>
+    </w:p>
+    <w:p>
+      <w:pPr>
+        <w:pStyle w:val="ListParagraph"/>
+        <w:numPr>
+          <w:ilvl w:val="0"/>
+          <w:numId w:val="4"/>
+        </w:numPr>
+        <w:jc w:val="both"/>
+        <w:rPr>
+          <w:rFonts w:ascii="Abadi" w:hAnsi="Abadi"/>
+          <w:sz w:val="20"/>
+        </w:rPr>
+      </w:pPr>
+      <w:r>
+        <w:rPr>
+          <w:rFonts w:ascii="Abadi" w:hAnsi="Abadi"/>
+          <w:sz w:val="20"/>
+        </w:rPr>
+        <w:t>Toughen Up</w:t>
+      </w:r>
+    </w:p>
+    <w:p>
+      <w:pPr>
+        <w:pStyle w:val="ListParagraph"/>
+        <w:numPr>
+          <w:ilvl w:val="1"/>
+          <w:numId w:val="4"/>
+        </w:numPr>
+        <w:jc w:val="both"/>
+        <w:rPr>
+          <w:rFonts w:ascii="Abadi" w:hAnsi="Abadi"/>
+          <w:sz w:val="20"/>
+        </w:rPr>
+      </w:pPr>
+      <w:r>
+        <w:rPr>
+          <w:rFonts w:ascii="Abadi" w:hAnsi="Abadi"/>
+          <w:sz w:val="20"/>
+        </w:rPr>
+        <w:t>Hit Points +4</w:t>
+      </w:r>
     </w:p>
     <w:sectPr>
       <w:pgSz w:w="12240" w:h="15840"/>
@@ -1713,6 +2360,119 @@
       </w:rPr>
     </w:lvl>
   </w:abstractNum>
+  <w:abstractNum w:abstractNumId="3" w15:restartNumberingAfterBreak="0">
+    <w:nsid w:val="757304EB"/>
+    <w:multiLevelType w:val="hybridMultilevel"/>
+    <w:tmpl w:val="B552A3BE"/>
+    <w:lvl w:ilvl="0" w:tplc="04090001">
+      <w:start w:val="1"/>
+      <w:numFmt w:val="bullet"/>
+      <w:lvlText w:val=""/>
+      <w:lvlJc w:val="left"/>
+      <w:pPr>
+        <w:ind w:left="720" w:hanging="360"/>
+      </w:pPr>
+      <w:rPr>
+        <w:rFonts w:ascii="Symbol" w:hAnsi="Symbol" w:hint="default"/>
+      </w:rPr>
+    </w:lvl>
+    <w:lvl w:ilvl="1" w:tplc="04090003">
+      <w:start w:val="1"/>
+      <w:numFmt w:val="bullet"/>
+      <w:lvlText w:val="o"/>
+      <w:lvlJc w:val="left"/>
+      <w:pPr>
+        <w:ind w:left="1440" w:hanging="360"/>
+      </w:pPr>
+      <w:rPr>
+        <w:rFonts w:ascii="Courier New" w:hAnsi="Courier New" w:cs="Courier New" w:hint="default"/>
+      </w:rPr>
+    </w:lvl>
+    <w:lvl w:ilvl="2" w:tplc="04090005">
+      <w:start w:val="1"/>
+      <w:numFmt w:val="bullet"/>
+      <w:lvlText w:val=""/>
+      <w:lvlJc w:val="left"/>
+      <w:pPr>
+        <w:ind w:left="2160" w:hanging="360"/>
+      </w:pPr>
+      <w:rPr>
+        <w:rFonts w:ascii="Wingdings" w:hAnsi="Wingdings" w:hint="default"/>
+      </w:rPr>
+    </w:lvl>
+    <w:lvl w:ilvl="3" w:tplc="04090001" w:tentative="1">
+      <w:start w:val="1"/>
+      <w:numFmt w:val="bullet"/>
+      <w:lvlText w:val=""/>
+      <w:lvlJc w:val="left"/>
+      <w:pPr>
+        <w:ind w:left="2880" w:hanging="360"/>
+      </w:pPr>
+      <w:rPr>
+        <w:rFonts w:ascii="Symbol" w:hAnsi="Symbol" w:hint="default"/>
+      </w:rPr>
+    </w:lvl>
+    <w:lvl w:ilvl="4" w:tplc="04090003" w:tentative="1">
+      <w:start w:val="1"/>
+      <w:numFmt w:val="bullet"/>
+      <w:lvlText w:val="o"/>
+      <w:lvlJc w:val="left"/>
+      <w:pPr>
+        <w:ind w:left="3600" w:hanging="360"/>
+      </w:pPr>
+      <w:rPr>
+        <w:rFonts w:ascii="Courier New" w:hAnsi="Courier New" w:cs="Courier New" w:hint="default"/>
+      </w:rPr>
+    </w:lvl>
+    <w:lvl w:ilvl="5" w:tplc="04090005" w:tentative="1">
+      <w:start w:val="1"/>
+      <w:numFmt w:val="bullet"/>
+      <w:lvlText w:val=""/>
+      <w:lvlJc w:val="left"/>
+      <w:pPr>
+        <w:ind w:left="4320" w:hanging="360"/>
+      </w:pPr>
+      <w:rPr>
+        <w:rFonts w:ascii="Wingdings" w:hAnsi="Wingdings" w:hint="default"/>
+      </w:rPr>
+    </w:lvl>
+    <w:lvl w:ilvl="6" w:tplc="04090001" w:tentative="1">
+      <w:start w:val="1"/>
+      <w:numFmt w:val="bullet"/>
+      <w:lvlText w:val=""/>
+      <w:lvlJc w:val="left"/>
+      <w:pPr>
+        <w:ind w:left="5040" w:hanging="360"/>
+      </w:pPr>
+      <w:rPr>
+        <w:rFonts w:ascii="Symbol" w:hAnsi="Symbol" w:hint="default"/>
+      </w:rPr>
+    </w:lvl>
+    <w:lvl w:ilvl="7" w:tplc="04090003" w:tentative="1">
+      <w:start w:val="1"/>
+      <w:numFmt w:val="bullet"/>
+      <w:lvlText w:val="o"/>
+      <w:lvlJc w:val="left"/>
+      <w:pPr>
+        <w:ind w:left="5760" w:hanging="360"/>
+      </w:pPr>
+      <w:rPr>
+        <w:rFonts w:ascii="Courier New" w:hAnsi="Courier New" w:cs="Courier New" w:hint="default"/>
+      </w:rPr>
+    </w:lvl>
+    <w:lvl w:ilvl="8" w:tplc="04090005" w:tentative="1">
+      <w:start w:val="1"/>
+      <w:numFmt w:val="bullet"/>
+      <w:lvlText w:val=""/>
+      <w:lvlJc w:val="left"/>
+      <w:pPr>
+        <w:ind w:left="6480" w:hanging="360"/>
+      </w:pPr>
+      <w:rPr>
+        <w:rFonts w:ascii="Wingdings" w:hAnsi="Wingdings" w:hint="default"/>
+      </w:rPr>
+    </w:lvl>
+  </w:abstractNum>
   <w:num w:numId="1">
     <w:abstractNumId w:val="2"/>
   </w:num>
@@ -1721,6 +2481,9 @@
   </w:num>
   <w:num w:numId="3">
     <w:abstractNumId w:val="0"/>
+  </w:num>
+  <w:num w:numId="4">
+    <w:abstractNumId w:val="3"/>
   </w:num>
 </w:numbering>
 </file>
@@ -2501,4 +3264,16 @@
     </a:ext>
   </a:extLst>
 </a:theme>
+</file>
+
+<file path=customXml/item1.xml><?xml version="1.0" encoding="utf-8"?>
+<b:Sources xmlns:b="http://schemas.openxmlformats.org/officeDocument/2006/bibliography" xmlns="http://schemas.openxmlformats.org/officeDocument/2006/bibliography" SelectedStyle="\APASixthEditionOfficeOnline.xsl" StyleName="APA" Version="6"/>
+</file>
+
+<file path=customXml/itemProps1.xml><?xml version="1.0" encoding="utf-8"?>
+<ds:datastoreItem xmlns:ds="http://schemas.openxmlformats.org/officeDocument/2006/customXml" ds:itemID="{49DD25BE-5C16-4349-871C-FEA2BCFBE2DA}">
+  <ds:schemaRefs>
+    <ds:schemaRef ds:uri="http://schemas.openxmlformats.org/officeDocument/2006/bibliography"/>
+  </ds:schemaRefs>
+</ds:datastoreItem>
 </file>
</xml_diff>

<commit_message>
Changes in leveling to balance the super stat
</commit_message>
<xml_diff>
--- a/SupersNew/leveling.docx
+++ b/SupersNew/leveling.docx
@@ -93,23 +93,7 @@
           <w:rFonts w:ascii="Abadi" w:hAnsi="Abadi"/>
           <w:sz w:val="20"/>
         </w:rPr>
-        <w:t xml:space="preserve"> For each activity you engage in, you get one additional </w:t>
-      </w:r>
-      <w:proofErr w:type="spellStart"/>
-      <w:r>
-        <w:rPr>
-          <w:rFonts w:ascii="Abadi" w:hAnsi="Abadi"/>
-          <w:sz w:val="20"/>
-        </w:rPr>
-        <w:t>xp</w:t>
-      </w:r>
-      <w:proofErr w:type="spellEnd"/>
-      <w:r>
-        <w:rPr>
-          <w:rFonts w:ascii="Abadi" w:hAnsi="Abadi"/>
-          <w:sz w:val="20"/>
-        </w:rPr>
-        <w:t>. You cannot gain more than 1xp for a given activity, no matter how many times you complete that activity in a single game session.</w:t>
+        <w:t xml:space="preserve"> For each activity you engage in, you get one additional xp. You cannot gain more than 1xp for a given activity, no matter how many times you complete that activity in a single game session.</w:t>
       </w:r>
     </w:p>
     <w:p>
@@ -156,23 +140,7 @@
           <w:rFonts w:ascii="Abadi" w:hAnsi="Abadi"/>
           <w:sz w:val="20"/>
         </w:rPr>
-        <w:t xml:space="preserve"> Most awards are group-based, and if any member of the group earns the award, everyone in the group gains the </w:t>
-      </w:r>
-      <w:proofErr w:type="spellStart"/>
-      <w:r>
-        <w:rPr>
-          <w:rFonts w:ascii="Abadi" w:hAnsi="Abadi"/>
-          <w:sz w:val="20"/>
-        </w:rPr>
-        <w:t>xp</w:t>
-      </w:r>
-      <w:proofErr w:type="spellEnd"/>
-      <w:r>
-        <w:rPr>
-          <w:rFonts w:ascii="Abadi" w:hAnsi="Abadi"/>
-          <w:sz w:val="20"/>
-        </w:rPr>
-        <w:t>.</w:t>
+        <w:t xml:space="preserve"> Most awards are group-based, and if any member of the group earns the award, everyone in the group gains the xp.</w:t>
       </w:r>
       <w:r>
         <w:rPr>
@@ -1105,7 +1073,14 @@
           <w:rFonts w:ascii="Abadi" w:hAnsi="Abadi"/>
           <w:sz w:val="20"/>
         </w:rPr>
-        <w:t>Once you earn 10xp, you gain a level. Each time you gain a level, you earn 20 power points with which to purchase new powers, or improve powers you already have. In addition, you may choose one level up bonus, and apply it to your hero.</w:t>
+        <w:t xml:space="preserve">Once you earn 10xp, you gain a level. Each time you gain a level, </w:t>
+      </w:r>
+      <w:r>
+        <w:rPr>
+          <w:rFonts w:ascii="Abadi" w:hAnsi="Abadi"/>
+          <w:sz w:val="20"/>
+        </w:rPr>
+        <w:t>you choose one level up bonus and apply it to your character. If your bonus comes with power points, spend those points to gain powers, or enhance ones you already have.</w:t>
       </w:r>
     </w:p>
     <w:p>
@@ -1485,28 +1460,7 @@
           <w:rFonts w:ascii="Abadi" w:hAnsi="Abadi"/>
           <w:sz w:val="20"/>
         </w:rPr>
-        <w:t>Choose two</w:t>
-      </w:r>
-      <w:r>
-        <w:rPr>
-          <w:rFonts w:ascii="Abadi" w:hAnsi="Abadi"/>
-          <w:sz w:val="20"/>
-        </w:rPr>
-        <w:t xml:space="preserve"> combat skills </w:t>
-      </w:r>
-      <w:r>
-        <w:rPr>
-          <w:rFonts w:ascii="Abadi" w:hAnsi="Abadi"/>
-          <w:sz w:val="20"/>
-        </w:rPr>
-        <w:t xml:space="preserve">to </w:t>
-      </w:r>
-      <w:r>
-        <w:rPr>
-          <w:rFonts w:ascii="Abadi" w:hAnsi="Abadi"/>
-          <w:sz w:val="20"/>
-        </w:rPr>
-        <w:t>increase by 1</w:t>
+        <w:t>20 Power Points</w:t>
       </w:r>
     </w:p>
     <w:p>
@@ -1527,6 +1481,48 @@
           <w:rFonts w:ascii="Abadi" w:hAnsi="Abadi"/>
           <w:sz w:val="20"/>
         </w:rPr>
+        <w:t>Choose two</w:t>
+      </w:r>
+      <w:r>
+        <w:rPr>
+          <w:rFonts w:ascii="Abadi" w:hAnsi="Abadi"/>
+          <w:sz w:val="20"/>
+        </w:rPr>
+        <w:t xml:space="preserve"> combat skills </w:t>
+      </w:r>
+      <w:r>
+        <w:rPr>
+          <w:rFonts w:ascii="Abadi" w:hAnsi="Abadi"/>
+          <w:sz w:val="20"/>
+        </w:rPr>
+        <w:t xml:space="preserve">to </w:t>
+      </w:r>
+      <w:r>
+        <w:rPr>
+          <w:rFonts w:ascii="Abadi" w:hAnsi="Abadi"/>
+          <w:sz w:val="20"/>
+        </w:rPr>
+        <w:t>increase by 1</w:t>
+      </w:r>
+    </w:p>
+    <w:p>
+      <w:pPr>
+        <w:pStyle w:val="ListParagraph"/>
+        <w:numPr>
+          <w:ilvl w:val="1"/>
+          <w:numId w:val="4"/>
+        </w:numPr>
+        <w:jc w:val="both"/>
+        <w:rPr>
+          <w:rFonts w:ascii="Abadi" w:hAnsi="Abadi"/>
+          <w:sz w:val="20"/>
+        </w:rPr>
+      </w:pPr>
+      <w:r>
+        <w:rPr>
+          <w:rFonts w:ascii="Abadi" w:hAnsi="Abadi"/>
+          <w:sz w:val="20"/>
+        </w:rPr>
         <w:t>Hit Points +2</w:t>
       </w:r>
     </w:p>
@@ -1569,7 +1565,7 @@
           <w:rFonts w:ascii="Abadi" w:hAnsi="Abadi"/>
           <w:sz w:val="20"/>
         </w:rPr>
-        <w:t>Choose one stat to increase by 1</w:t>
+        <w:t>20 Power Points</w:t>
       </w:r>
     </w:p>
     <w:p>
@@ -1590,7 +1586,7 @@
           <w:rFonts w:ascii="Abadi" w:hAnsi="Abadi"/>
           <w:sz w:val="20"/>
         </w:rPr>
-        <w:t>One random stat increases by 1</w:t>
+        <w:t>Choose one stat to increase by 1</w:t>
       </w:r>
     </w:p>
     <w:p>
@@ -1611,6 +1607,27 @@
           <w:rFonts w:ascii="Abadi" w:hAnsi="Abadi"/>
           <w:sz w:val="20"/>
         </w:rPr>
+        <w:t>One random stat increases by 1</w:t>
+      </w:r>
+    </w:p>
+    <w:p>
+      <w:pPr>
+        <w:pStyle w:val="ListParagraph"/>
+        <w:numPr>
+          <w:ilvl w:val="1"/>
+          <w:numId w:val="4"/>
+        </w:numPr>
+        <w:jc w:val="both"/>
+        <w:rPr>
+          <w:rFonts w:ascii="Abadi" w:hAnsi="Abadi"/>
+          <w:sz w:val="20"/>
+        </w:rPr>
+      </w:pPr>
+      <w:r>
+        <w:rPr>
+          <w:rFonts w:ascii="Abadi" w:hAnsi="Abadi"/>
+          <w:sz w:val="20"/>
+        </w:rPr>
         <w:t>Hit Points +1</w:t>
       </w:r>
     </w:p>
@@ -1737,14 +1754,7 @@
           <w:rFonts w:ascii="Abadi" w:hAnsi="Abadi"/>
           <w:sz w:val="20"/>
         </w:rPr>
-        <w:t>Unlock</w:t>
-      </w:r>
-      <w:r>
-        <w:rPr>
-          <w:rFonts w:ascii="Abadi" w:hAnsi="Abadi"/>
-          <w:sz w:val="20"/>
-        </w:rPr>
-        <w:t xml:space="preserve"> a new power set from which to purchase</w:t>
+        <w:t>20 Power Points</w:t>
       </w:r>
     </w:p>
     <w:p>
@@ -1765,6 +1775,35 @@
           <w:rFonts w:ascii="Abadi" w:hAnsi="Abadi"/>
           <w:sz w:val="20"/>
         </w:rPr>
+        <w:t>Unlock</w:t>
+      </w:r>
+      <w:r>
+        <w:rPr>
+          <w:rFonts w:ascii="Abadi" w:hAnsi="Abadi"/>
+          <w:sz w:val="20"/>
+        </w:rPr>
+        <w:t xml:space="preserve"> a new power set from which to purchase</w:t>
+      </w:r>
+    </w:p>
+    <w:p>
+      <w:pPr>
+        <w:pStyle w:val="ListParagraph"/>
+        <w:numPr>
+          <w:ilvl w:val="1"/>
+          <w:numId w:val="4"/>
+        </w:numPr>
+        <w:jc w:val="both"/>
+        <w:rPr>
+          <w:rFonts w:ascii="Abadi" w:hAnsi="Abadi"/>
+          <w:sz w:val="20"/>
+        </w:rPr>
+      </w:pPr>
+      <w:r>
+        <w:rPr>
+          <w:rFonts w:ascii="Abadi" w:hAnsi="Abadi"/>
+          <w:sz w:val="20"/>
+        </w:rPr>
+        <w:lastRenderedPageBreak/>
         <w:t>Note: This is available at Rookie tier and higher</w:t>
       </w:r>
     </w:p>
@@ -1807,7 +1846,7 @@
           <w:rFonts w:ascii="Abadi" w:hAnsi="Abadi"/>
           <w:sz w:val="20"/>
         </w:rPr>
-        <w:t>Power Points +10</w:t>
+        <w:t>30 Power Points</w:t>
       </w:r>
     </w:p>
     <w:p>
@@ -1828,7 +1867,6 @@
           <w:rFonts w:ascii="Abadi" w:hAnsi="Abadi"/>
           <w:sz w:val="20"/>
         </w:rPr>
-        <w:lastRenderedPageBreak/>
         <w:t>Skills Practice</w:t>
       </w:r>
     </w:p>
@@ -1850,7 +1888,7 @@
           <w:rFonts w:ascii="Abadi" w:hAnsi="Abadi"/>
           <w:sz w:val="20"/>
         </w:rPr>
-        <w:t>All proficiencies +2</w:t>
+        <w:t>20 Power Points</w:t>
       </w:r>
     </w:p>
     <w:p>
@@ -1871,6 +1909,27 @@
           <w:rFonts w:ascii="Abadi" w:hAnsi="Abadi"/>
           <w:sz w:val="20"/>
         </w:rPr>
+        <w:t>All proficiencies +2</w:t>
+      </w:r>
+    </w:p>
+    <w:p>
+      <w:pPr>
+        <w:pStyle w:val="ListParagraph"/>
+        <w:numPr>
+          <w:ilvl w:val="1"/>
+          <w:numId w:val="4"/>
+        </w:numPr>
+        <w:jc w:val="both"/>
+        <w:rPr>
+          <w:rFonts w:ascii="Abadi" w:hAnsi="Abadi"/>
+          <w:sz w:val="20"/>
+        </w:rPr>
+      </w:pPr>
+      <w:r>
+        <w:rPr>
+          <w:rFonts w:ascii="Abadi" w:hAnsi="Abadi"/>
+          <w:sz w:val="20"/>
+        </w:rPr>
         <w:t>Hit Points +</w:t>
       </w:r>
       <w:r>
@@ -1920,8 +1979,10 @@
           <w:rFonts w:ascii="Abadi" w:hAnsi="Abadi"/>
           <w:sz w:val="20"/>
         </w:rPr>
-        <w:t>Open an additional slot for Super Stats</w:t>
-      </w:r>
+        <w:t>10 Power Points</w:t>
+      </w:r>
+      <w:bookmarkStart w:id="0" w:name="_GoBack"/>
+      <w:bookmarkEnd w:id="0"/>
     </w:p>
     <w:p>
       <w:pPr>
@@ -1941,7 +2002,7 @@
           <w:rFonts w:ascii="Abadi" w:hAnsi="Abadi"/>
           <w:sz w:val="20"/>
         </w:rPr>
-        <w:t>You still need to buy the Super Stat for 30P</w:t>
+        <w:t>Open an additional slot for Super Stats</w:t>
       </w:r>
     </w:p>
     <w:p>
@@ -1962,10 +2023,29 @@
           <w:rFonts w:ascii="Abadi" w:hAnsi="Abadi"/>
           <w:sz w:val="20"/>
         </w:rPr>
+        <w:t>You still need to buy the Super Stat for 30P</w:t>
+      </w:r>
+    </w:p>
+    <w:p>
+      <w:pPr>
+        <w:pStyle w:val="ListParagraph"/>
+        <w:numPr>
+          <w:ilvl w:val="1"/>
+          <w:numId w:val="4"/>
+        </w:numPr>
+        <w:jc w:val="both"/>
+        <w:rPr>
+          <w:rFonts w:ascii="Abadi" w:hAnsi="Abadi"/>
+          <w:sz w:val="20"/>
+        </w:rPr>
+      </w:pPr>
+      <w:r>
+        <w:rPr>
+          <w:rFonts w:ascii="Abadi" w:hAnsi="Abadi"/>
+          <w:sz w:val="20"/>
+        </w:rPr>
         <w:t>You can only open a slot each tier</w:t>
       </w:r>
-      <w:bookmarkStart w:id="0" w:name="_GoBack"/>
-      <w:bookmarkEnd w:id="0"/>
     </w:p>
     <w:p>
       <w:pPr>
@@ -2006,6 +2086,27 @@
           <w:rFonts w:ascii="Abadi" w:hAnsi="Abadi"/>
           <w:sz w:val="20"/>
         </w:rPr>
+        <w:t>20 Power Points</w:t>
+      </w:r>
+    </w:p>
+    <w:p>
+      <w:pPr>
+        <w:pStyle w:val="ListParagraph"/>
+        <w:numPr>
+          <w:ilvl w:val="1"/>
+          <w:numId w:val="4"/>
+        </w:numPr>
+        <w:jc w:val="both"/>
+        <w:rPr>
+          <w:rFonts w:ascii="Abadi" w:hAnsi="Abadi"/>
+          <w:sz w:val="20"/>
+        </w:rPr>
+      </w:pPr>
+      <w:r>
+        <w:rPr>
+          <w:rFonts w:ascii="Abadi" w:hAnsi="Abadi"/>
+          <w:sz w:val="20"/>
+        </w:rPr>
         <w:t>Hit Points +</w:t>
       </w:r>
       <w:r>
@@ -2124,18 +2225,8 @@
           <w:color w:val="FF0000"/>
           <w:sz w:val="20"/>
         </w:rPr>
-        <w:t xml:space="preserve">The number of medals in the pool at any given time </w:t>
-      </w:r>
-      <w:proofErr w:type="gramStart"/>
-      <w:r>
-        <w:rPr>
-          <w:rFonts w:ascii="Abadi" w:hAnsi="Abadi"/>
-          <w:color w:val="FF0000"/>
-          <w:sz w:val="20"/>
-        </w:rPr>
-        <w:t>is ???</w:t>
-      </w:r>
-      <w:proofErr w:type="gramEnd"/>
+        <w:t>The number of medals in the pool at any given time is ???</w:t>
+      </w:r>
     </w:p>
     <w:p>
       <w:pPr>
@@ -2886,27 +2977,36 @@
                 <w:rFonts w:ascii="Abadi" w:hAnsi="Abadi"/>
                 <w:sz w:val="16"/>
               </w:rPr>
-              <w:t>Do damage to 4 or more characters in a single combat round with an area attack</w:t>
-            </w:r>
-          </w:p>
-        </w:tc>
-        <w:tc>
-          <w:tcPr>
-            <w:tcW w:w="0" w:type="auto"/>
-          </w:tcPr>
-          <w:p>
-            <w:pPr>
-              <w:jc w:val="both"/>
-              <w:rPr>
-                <w:rFonts w:ascii="Abadi" w:hAnsi="Abadi"/>
-                <w:sz w:val="16"/>
-              </w:rPr>
-            </w:pPr>
-            <w:r>
-              <w:rPr>
-                <w:rFonts w:ascii="Abadi" w:hAnsi="Abadi"/>
-                <w:sz w:val="16"/>
-              </w:rPr>
+              <w:t xml:space="preserve">Do damage to 4 or more characters in a single combat </w:t>
+            </w:r>
+            <w:r>
+              <w:rPr>
+                <w:rFonts w:ascii="Abadi" w:hAnsi="Abadi"/>
+                <w:sz w:val="16"/>
+              </w:rPr>
+              <w:lastRenderedPageBreak/>
+              <w:t>round with an area attack</w:t>
+            </w:r>
+          </w:p>
+        </w:tc>
+        <w:tc>
+          <w:tcPr>
+            <w:tcW w:w="0" w:type="auto"/>
+          </w:tcPr>
+          <w:p>
+            <w:pPr>
+              <w:jc w:val="both"/>
+              <w:rPr>
+                <w:rFonts w:ascii="Abadi" w:hAnsi="Abadi"/>
+                <w:sz w:val="16"/>
+              </w:rPr>
+            </w:pPr>
+            <w:r>
+              <w:rPr>
+                <w:rFonts w:ascii="Abadi" w:hAnsi="Abadi"/>
+                <w:sz w:val="16"/>
+              </w:rPr>
+              <w:lastRenderedPageBreak/>
               <w:t>Area Damage +1</w:t>
             </w:r>
           </w:p>
@@ -3177,61 +3277,28 @@
                 <w:rFonts w:ascii="Abadi" w:hAnsi="Abadi"/>
                 <w:sz w:val="16"/>
               </w:rPr>
-              <w:t xml:space="preserve">Cause a large explosion due to area damage, or a missed </w:t>
-            </w:r>
-            <w:r>
-              <w:rPr>
-                <w:rFonts w:ascii="Abadi" w:hAnsi="Abadi"/>
-                <w:sz w:val="16"/>
-              </w:rPr>
-              <w:lastRenderedPageBreak/>
-              <w:t>attack</w:t>
-            </w:r>
-          </w:p>
-        </w:tc>
-        <w:tc>
-          <w:tcPr>
-            <w:tcW w:w="0" w:type="auto"/>
-          </w:tcPr>
-          <w:p>
-            <w:pPr>
-              <w:jc w:val="both"/>
-              <w:rPr>
-                <w:rFonts w:ascii="Abadi" w:hAnsi="Abadi"/>
-                <w:sz w:val="16"/>
-              </w:rPr>
-            </w:pPr>
-            <w:r>
-              <w:rPr>
-                <w:rFonts w:ascii="Abadi" w:hAnsi="Abadi"/>
-                <w:sz w:val="16"/>
-              </w:rPr>
-              <w:lastRenderedPageBreak/>
-              <w:t xml:space="preserve">Your attacks get </w:t>
-            </w:r>
-            <w:proofErr w:type="gramStart"/>
-            <w:r>
-              <w:rPr>
-                <w:rFonts w:ascii="Abadi" w:hAnsi="Abadi"/>
-                <w:sz w:val="16"/>
-              </w:rPr>
-              <w:t>Pierce(</w:t>
-            </w:r>
-            <w:proofErr w:type="gramEnd"/>
-            <w:r>
-              <w:rPr>
-                <w:rFonts w:ascii="Abadi" w:hAnsi="Abadi"/>
-                <w:sz w:val="16"/>
-              </w:rPr>
-              <w:t xml:space="preserve">3) vs. inanimate </w:t>
-            </w:r>
-            <w:r>
-              <w:rPr>
-                <w:rFonts w:ascii="Abadi" w:hAnsi="Abadi"/>
-                <w:sz w:val="16"/>
-              </w:rPr>
-              <w:lastRenderedPageBreak/>
-              <w:t>objects and obstacles</w:t>
+              <w:t>Cause a large explosion due to area damage, or a missed attack</w:t>
+            </w:r>
+          </w:p>
+        </w:tc>
+        <w:tc>
+          <w:tcPr>
+            <w:tcW w:w="0" w:type="auto"/>
+          </w:tcPr>
+          <w:p>
+            <w:pPr>
+              <w:jc w:val="both"/>
+              <w:rPr>
+                <w:rFonts w:ascii="Abadi" w:hAnsi="Abadi"/>
+                <w:sz w:val="16"/>
+              </w:rPr>
+            </w:pPr>
+            <w:r>
+              <w:rPr>
+                <w:rFonts w:ascii="Abadi" w:hAnsi="Abadi"/>
+                <w:sz w:val="16"/>
+              </w:rPr>
+              <w:t>Your attacks get Pierce(3) vs. inanimate objects and obstacles</w:t>
             </w:r>
           </w:p>
         </w:tc>
@@ -3253,7 +3320,6 @@
                 <w:rFonts w:ascii="Abadi" w:hAnsi="Abadi"/>
                 <w:sz w:val="16"/>
               </w:rPr>
-              <w:lastRenderedPageBreak/>
               <w:t>Grenade!</w:t>
             </w:r>
           </w:p>
@@ -3296,23 +3362,7 @@
                 <w:rFonts w:ascii="Abadi" w:hAnsi="Abadi"/>
                 <w:sz w:val="16"/>
               </w:rPr>
-              <w:t xml:space="preserve">Once per battle, you can use the Dive </w:t>
-            </w:r>
-            <w:proofErr w:type="gramStart"/>
-            <w:r>
-              <w:rPr>
-                <w:rFonts w:ascii="Abadi" w:hAnsi="Abadi"/>
-                <w:sz w:val="16"/>
-              </w:rPr>
-              <w:t>For</w:t>
-            </w:r>
-            <w:proofErr w:type="gramEnd"/>
-            <w:r>
-              <w:rPr>
-                <w:rFonts w:ascii="Abadi" w:hAnsi="Abadi"/>
-                <w:sz w:val="16"/>
-              </w:rPr>
-              <w:t xml:space="preserve"> Cover maneuver</w:t>
+              <w:t>Once per battle, you can use the Dive For Cover maneuver</w:t>
             </w:r>
             <w:r>
               <w:rPr>
@@ -3511,23 +3561,7 @@
                 <w:rFonts w:ascii="Abadi" w:hAnsi="Abadi"/>
                 <w:sz w:val="16"/>
               </w:rPr>
-              <w:t xml:space="preserve">Once per battle, </w:t>
-            </w:r>
-            <w:proofErr w:type="gramStart"/>
-            <w:r>
-              <w:rPr>
-                <w:rFonts w:ascii="Abadi" w:hAnsi="Abadi"/>
-                <w:sz w:val="16"/>
-              </w:rPr>
-              <w:t>Haste(</w:t>
-            </w:r>
-            <w:proofErr w:type="gramEnd"/>
-            <w:r>
-              <w:rPr>
-                <w:rFonts w:ascii="Abadi" w:hAnsi="Abadi"/>
-                <w:sz w:val="16"/>
-              </w:rPr>
-              <w:t xml:space="preserve">2) for </w:t>
+              <w:t xml:space="preserve">Once per battle, Haste(2) for </w:t>
             </w:r>
             <w:r>
               <w:rPr>
@@ -4225,21 +4259,12 @@
                 <w:sz w:val="16"/>
               </w:rPr>
             </w:pPr>
-            <w:proofErr w:type="gramStart"/>
-            <w:r>
-              <w:rPr>
-                <w:rFonts w:ascii="Abadi" w:hAnsi="Abadi"/>
-                <w:sz w:val="16"/>
-              </w:rPr>
-              <w:t>Move(</w:t>
-            </w:r>
-            <w:proofErr w:type="gramEnd"/>
-            <w:r>
-              <w:rPr>
-                <w:rFonts w:ascii="Abadi" w:hAnsi="Abadi"/>
-                <w:sz w:val="16"/>
-              </w:rPr>
-              <w:t>1)</w:t>
+            <w:r>
+              <w:rPr>
+                <w:rFonts w:ascii="Abadi" w:hAnsi="Abadi"/>
+                <w:sz w:val="16"/>
+              </w:rPr>
+              <w:t>Move(1)</w:t>
             </w:r>
           </w:p>
         </w:tc>
@@ -5127,7 +5152,7 @@
       </w:pPr>
     </w:pPrDefault>
   </w:docDefaults>
-  <w:latentStyles w:defLockedState="0" w:defUIPriority="99" w:defSemiHidden="0" w:defUnhideWhenUsed="0" w:defQFormat="0" w:count="375">
+  <w:latentStyles w:defLockedState="0" w:defUIPriority="99" w:defSemiHidden="0" w:defUnhideWhenUsed="0" w:defQFormat="0" w:count="376">
     <w:lsdException w:name="Normal" w:uiPriority="0" w:qFormat="1"/>
     <w:lsdException w:name="heading 1" w:uiPriority="9" w:qFormat="1"/>
     <w:lsdException w:name="heading 2" w:semiHidden="1" w:uiPriority="9" w:unhideWhenUsed="1" w:qFormat="1"/>
@@ -5233,7 +5258,6 @@
     <w:lsdException w:name="HTML Sample" w:semiHidden="1" w:unhideWhenUsed="1"/>
     <w:lsdException w:name="HTML Typewriter" w:semiHidden="1" w:unhideWhenUsed="1"/>
     <w:lsdException w:name="HTML Variable" w:semiHidden="1" w:unhideWhenUsed="1"/>
-    <w:lsdException w:name="Normal Table" w:semiHidden="1" w:unhideWhenUsed="1"/>
     <w:lsdException w:name="annotation subject" w:semiHidden="1" w:unhideWhenUsed="1"/>
     <w:lsdException w:name="No List" w:semiHidden="1" w:unhideWhenUsed="1"/>
     <w:lsdException w:name="Outline List 1" w:semiHidden="1" w:unhideWhenUsed="1"/>
@@ -5280,10 +5304,8 @@
     <w:lsdException w:name="Table Subtle 2" w:semiHidden="1" w:unhideWhenUsed="1"/>
     <w:lsdException w:name="Table Web 1" w:semiHidden="1" w:unhideWhenUsed="1"/>
     <w:lsdException w:name="Table Web 2" w:semiHidden="1" w:unhideWhenUsed="1"/>
-    <w:lsdException w:name="Table Web 3" w:semiHidden="1" w:unhideWhenUsed="1"/>
     <w:lsdException w:name="Balloon Text" w:semiHidden="1" w:unhideWhenUsed="1"/>
     <w:lsdException w:name="Table Grid" w:uiPriority="39"/>
-    <w:lsdException w:name="Table Theme" w:semiHidden="1" w:unhideWhenUsed="1"/>
     <w:lsdException w:name="Placeholder Text" w:semiHidden="1"/>
     <w:lsdException w:name="No Spacing" w:uiPriority="1" w:qFormat="1"/>
     <w:lsdException w:name="Light Shading" w:uiPriority="60"/>
@@ -5503,6 +5525,7 @@
     <w:lsdException w:name="Smart Hyperlink" w:semiHidden="1" w:unhideWhenUsed="1"/>
     <w:lsdException w:name="Hashtag" w:semiHidden="1" w:unhideWhenUsed="1"/>
     <w:lsdException w:name="Unresolved Mention" w:semiHidden="1" w:unhideWhenUsed="1"/>
+    <w:lsdException w:name="Smart Link" w:semiHidden="1" w:unhideWhenUsed="1"/>
   </w:latentStyles>
   <w:style w:type="paragraph" w:default="1" w:styleId="Normal">
     <w:name w:val="Normal"/>
@@ -5893,7 +5916,7 @@
 </file>
 
 <file path=customXml/itemProps1.xml><?xml version="1.0" encoding="utf-8"?>
-<ds:datastoreItem xmlns:ds="http://schemas.openxmlformats.org/officeDocument/2006/customXml" ds:itemID="{EF5288F8-1EFE-4512-88AA-6185B2694834}">
+<ds:datastoreItem xmlns:ds="http://schemas.openxmlformats.org/officeDocument/2006/customXml" ds:itemID="{0D46FB71-C7B5-41FF-8526-A312738A1847}">
   <ds:schemaRefs>
     <ds:schemaRef ds:uri="http://schemas.openxmlformats.org/officeDocument/2006/bibliography"/>
   </ds:schemaRefs>

</xml_diff>